<commit_message>
updated LIV function to weight the wage score by % of jobs
</commit_message>
<xml_diff>
--- a/region2017/reports/documents/documentation&results.docx
+++ b/region2017/reports/documents/documentation&results.docx
@@ -35,6 +35,7 @@
         </w:rPr>
         <w:softHyphen/>
       </w:r>
+      <w:proofErr w:type="gramStart"/>
       <w:r>
         <w:rPr>
           <w:rFonts w:eastAsia="Cambria"/>
@@ -55,6 +56,7 @@
         </w:rPr>
         <w:t>‘</w:t>
       </w:r>
+      <w:proofErr w:type="gramEnd"/>
       <w:r>
         <w:rPr>
           <w:rFonts w:eastAsia="Cambria"/>
@@ -2232,8 +2234,13 @@
       <w:r>
         <w:t xml:space="preserve">The </w:t>
       </w:r>
-      <w:r>
-        <w:t xml:space="preserve">Hawai‘i Ocean Health Index </w:t>
+      <w:proofErr w:type="gramStart"/>
+      <w:r>
+        <w:t>Hawai‘</w:t>
+      </w:r>
+      <w:proofErr w:type="gramEnd"/>
+      <w:r>
+        <w:t xml:space="preserve">i Ocean Health Index </w:t>
       </w:r>
       <w:r>
         <w:t>support the</w:t>
@@ -2269,7 +2276,15 @@
         <w:t>Aloha+ Challenge</w:t>
       </w:r>
       <w:r>
-        <w:t xml:space="preserve"> is a joint leadership commitment to sustainability for the State of Hawai‘i that was launched by Hawai‘i’s Governor, its four mayors, and the Office of Hawaiian Affairs in July 2014.  The </w:t>
+        <w:t xml:space="preserve"> is a joint leadership commitment to sustainability for the State of </w:t>
+      </w:r>
+      <w:proofErr w:type="gramStart"/>
+      <w:r>
+        <w:t>Hawai‘</w:t>
+      </w:r>
+      <w:proofErr w:type="gramEnd"/>
+      <w:r>
+        <w:t xml:space="preserve">i that was launched by Hawai‘i’s Governor, its four mayors, and the Office of Hawaiian Affairs in July 2014.  The </w:t>
       </w:r>
       <w:r>
         <w:rPr>
@@ -2278,7 +2293,15 @@
         <w:t>Aloha+ Challenge</w:t>
       </w:r>
       <w:r>
-        <w:t xml:space="preserve"> sets six statewide sustainability targets to be achieved by 2030 – in clean energy transformation, local food production, natural resource management, solid waste reduction (discarded resource recovery), smart growth, climate resilience, green job creation, and education. The purpose of these targets is to provide a shared framework to set priorities, take action, and track progress toward a more sustainable and resilient Hawai‘i.</w:t>
+        <w:t xml:space="preserve"> sets six statewide sustainability targets to be achieved by 2030 – in clean energy transformation, local food production, natural resource management, solid waste reduction (discarded resource recovery), smart growth, climate resilience, green job creation, and education. The purpose of these targets is to provide a shared framework to set priorities, take action, and track progress toward a more sustainable and resilient </w:t>
+      </w:r>
+      <w:proofErr w:type="gramStart"/>
+      <w:r>
+        <w:t>Hawai‘</w:t>
+      </w:r>
+      <w:proofErr w:type="gramEnd"/>
+      <w:r>
+        <w:t>i.</w:t>
       </w:r>
     </w:p>
     <w:p>
@@ -2477,7 +2500,23 @@
                 <w:rFonts w:eastAsia="Times New Roman"/>
                 <w:color w:val="000000"/>
               </w:rPr>
-              <w:t>Sustainably harvested or cultured seafood. Fisheries measures the amount of wild-caught seafood from pelagic, bottomfish, coastal pelagic and nearshore fisheries that can be sustainably harvested. Mariculture assesses the sustainable production of seafood from contemporary mariculture and customary Hawaiian fishponds (loko i‘a).</w:t>
+              <w:t xml:space="preserve">Sustainably harvested or cultured seafood. Fisheries measures the amount of wild-caught seafood from pelagic, bottomfish, coastal pelagic and nearshore fisheries that can be sustainably harvested. Mariculture assesses the sustainable production of seafood from contemporary mariculture and customary Hawaiian fishponds (loko </w:t>
+            </w:r>
+            <w:proofErr w:type="gramStart"/>
+            <w:r>
+              <w:rPr>
+                <w:rFonts w:eastAsia="Times New Roman"/>
+                <w:color w:val="000000"/>
+              </w:rPr>
+              <w:t>i‘</w:t>
+            </w:r>
+            <w:proofErr w:type="gramEnd"/>
+            <w:r>
+              <w:rPr>
+                <w:rFonts w:eastAsia="Times New Roman"/>
+                <w:color w:val="000000"/>
+              </w:rPr>
+              <w:t>a).</w:t>
             </w:r>
           </w:p>
         </w:tc>
@@ -3082,7 +3121,23 @@
                 <w:rFonts w:eastAsia="Times New Roman"/>
                 <w:color w:val="000000"/>
               </w:rPr>
-              <w:t>The value of coastal and ocean species and habitats. The habitat subgoal measures the extent and condition of reefs, wetlands, soft-bottom habitats, and beaches. The species subgoal measures the population status of Hawai‘i species based on reef fish biomass and the risk of extinction of marine mammals, turtles and birds, and coastal beach and sand dune plants.</w:t>
+              <w:t xml:space="preserve">The value of coastal and ocean species and habitats. The habitat subgoal measures the extent and condition of reefs, wetlands, soft-bottom habitats, and beaches. The species subgoal measures the population status of </w:t>
+            </w:r>
+            <w:proofErr w:type="gramStart"/>
+            <w:r>
+              <w:rPr>
+                <w:rFonts w:eastAsia="Times New Roman"/>
+                <w:color w:val="000000"/>
+              </w:rPr>
+              <w:t>Hawai‘</w:t>
+            </w:r>
+            <w:proofErr w:type="gramEnd"/>
+            <w:r>
+              <w:rPr>
+                <w:rFonts w:eastAsia="Times New Roman"/>
+                <w:color w:val="000000"/>
+              </w:rPr>
+              <w:t>i species based on reef fish biomass and the risk of extinction of marine mammals, turtles and birds, and coastal beach and sand dune plants.</w:t>
             </w:r>
           </w:p>
         </w:tc>
@@ -6425,13 +6480,27 @@
           <w:color w:val="000000" w:themeColor="text1"/>
         </w:rPr>
         <w:lastRenderedPageBreak/>
-        <w:t>Table #  M</w:t>
-      </w:r>
+        <w:t xml:space="preserve">Table </w:t>
+      </w:r>
+      <w:proofErr w:type="gramStart"/>
       <w:r>
         <w:rPr>
           <w:color w:val="000000" w:themeColor="text1"/>
         </w:rPr>
-        <w:t>ean annual catch</w:t>
+        <w:t>#  M</w:t>
+      </w:r>
+      <w:r>
+        <w:rPr>
+          <w:color w:val="000000" w:themeColor="text1"/>
+        </w:rPr>
+        <w:t>ean</w:t>
+      </w:r>
+      <w:proofErr w:type="gramEnd"/>
+      <w:r>
+        <w:rPr>
+          <w:color w:val="000000" w:themeColor="text1"/>
+        </w:rPr>
+        <w:t xml:space="preserve"> annual catch</w:t>
       </w:r>
       <w:r>
         <w:rPr>
@@ -18357,7 +18426,15 @@
         <w:t xml:space="preserve"> and </w:t>
       </w:r>
       <w:r>
-        <w:t xml:space="preserve">the International Scientific Committee for Tuna and Tuna-like Species in the North Pacific Ocean (http://isc.fra.go.jp) . </w:t>
+        <w:t>the International Scientific Committee for Tuna and Tuna-like Species in the North Pacific Ocean (http://isc.fra.go.jp</w:t>
+      </w:r>
+      <w:proofErr w:type="gramStart"/>
+      <w:r>
+        <w:t>) .</w:t>
+      </w:r>
+      <w:proofErr w:type="gramEnd"/>
+      <w:r>
+        <w:t xml:space="preserve"> </w:t>
       </w:r>
     </w:p>
     <w:p/>
@@ -21769,7 +21846,15 @@
     </w:p>
     <w:p>
       <w:r>
-        <w:t xml:space="preserve">Ideally need would be assessed based on number of subsistence fishers; however the number of subsistence fishers is unknown. </w:t>
+        <w:t xml:space="preserve">Ideally need would be assessed based on number of subsistence fishers; </w:t>
+      </w:r>
+      <w:proofErr w:type="gramStart"/>
+      <w:r>
+        <w:t>however</w:t>
+      </w:r>
+      <w:proofErr w:type="gramEnd"/>
+      <w:r>
+        <w:t xml:space="preserve"> the number of subsistence fishers is unknown. </w:t>
       </w:r>
       <w:r>
         <w:t xml:space="preserve">Need </w:t>
@@ -23157,7 +23242,15 @@
         <w:t>Oceans jobs and revenue directly provide 18% to the economy of Hawaii</w:t>
       </w:r>
       <w:r>
-        <w:t xml:space="preserve"> (REFERENCE ?)</w:t>
+        <w:t xml:space="preserve"> (</w:t>
+      </w:r>
+      <w:proofErr w:type="gramStart"/>
+      <w:r>
+        <w:t>REFERENCE ?</w:t>
+      </w:r>
+      <w:proofErr w:type="gramEnd"/>
+      <w:r>
+        <w:t>)</w:t>
       </w:r>
       <w:r>
         <w:t>. However</w:t>
@@ -23222,12 +23315,7 @@
         <w:t>Self-employed and state employe</w:t>
       </w:r>
       <w:r>
-        <w:t>d data sets were aggregated and summarized by county. However, when aggregated to county some of the information was undisclosed therefor</w:t>
-      </w:r>
-      <w:bookmarkStart w:id="3" w:name="_GoBack"/>
-      <w:bookmarkEnd w:id="3"/>
-      <w:r>
-        <w:t>e this data represents a conserva</w:t>
+        <w:t>d data sets were aggregated and summarized by county. However, when aggregated to county some of the information was undisclosed therefore this data represents a conserva</w:t>
       </w:r>
       <w:r>
         <w:t>tive estimate of ocean livelihoods and economies</w:t>
@@ -25140,68 +25228,62 @@
         <w:t>and</w:t>
       </w:r>
       <w:r>
-        <w:t xml:space="preserve"> the sector average wage referenced to the </w:t>
-      </w:r>
-      <w:r>
-        <w:t>self-sufficiency</w:t>
-      </w:r>
-      <w:r>
-        <w:t xml:space="preserve"> standard </w:t>
+        <w:t xml:space="preserve"> the sector average wage referenced to </w:t>
+      </w:r>
+      <w:r>
+        <w:t>the county average wage</w:t>
+      </w:r>
+      <w:r>
+        <w:rPr>
+          <w:rStyle w:val="CommentReference"/>
+        </w:rPr>
+        <w:commentReference w:id="3"/>
+      </w:r>
+      <w:r>
+        <w:rPr>
+          <w:rStyle w:val="Hyperlink"/>
+        </w:rPr>
+        <w:t>,</w:t>
+      </w:r>
+      <w:r>
+        <w:t xml:space="preserve"> </w:t>
+      </w:r>
+      <w:bookmarkStart w:id="4" w:name="_GoBack"/>
+      <w:bookmarkEnd w:id="4"/>
+      <w:r>
+        <w:t xml:space="preserve">and </w:t>
+      </w:r>
+      <w:r>
+        <w:t>weighted by the proportion of jobs per sector (</w:t>
+      </w:r>
+      <w:r>
+        <w:rPr>
+          <w:i/>
+        </w:rPr>
+        <w:t>w</w:t>
+      </w:r>
+      <w:r>
+        <w:t xml:space="preserve">). </w:t>
+      </w:r>
+      <w:r>
+        <w:t>Current year (</w:t>
+      </w:r>
+      <w:r>
+        <w:rPr>
+          <w:i/>
+        </w:rPr>
+        <w:t xml:space="preserve">c) </w:t>
+      </w:r>
+      <w:r>
+        <w:t xml:space="preserve">is the most recent year with available data (2013). Data on ocean sector employment and wage comes from NOAA </w:t>
+      </w:r>
+      <w:r>
+        <w:t xml:space="preserve">ENOW </w:t>
       </w:r>
       <w:r>
         <w:t>(</w:t>
       </w:r>
       <w:hyperlink r:id="rId22" w:history="1">
-        <w:r>
-          <w:rPr>
-            <w:rStyle w:val="Hyperlink"/>
-          </w:rPr>
-          <w:t>http://files.hawaii.gov/dbedt/economic/reports/self-sufficiency/self-sufficiency_2014.pdf)</w:t>
-        </w:r>
-      </w:hyperlink>
-      <w:r>
-        <w:rPr>
-          <w:rStyle w:val="Hyperlink"/>
-        </w:rPr>
-        <w:t>,</w:t>
-      </w:r>
-      <w:r>
-        <w:t xml:space="preserve"> </w:t>
-      </w:r>
-      <w:r>
-        <w:t xml:space="preserve">and </w:t>
-      </w:r>
-      <w:r>
-        <w:t>weighted by the proportion of jobs per sector (</w:t>
-      </w:r>
-      <w:r>
-        <w:rPr>
-          <w:i/>
-        </w:rPr>
-        <w:t>w</w:t>
-      </w:r>
-      <w:r>
-        <w:t xml:space="preserve">). </w:t>
-      </w:r>
-      <w:r>
-        <w:t>Current year (</w:t>
-      </w:r>
-      <w:r>
-        <w:rPr>
-          <w:i/>
-        </w:rPr>
-        <w:t xml:space="preserve">c) </w:t>
-      </w:r>
-      <w:r>
-        <w:t xml:space="preserve">is the most recent year with available data (2013). Data on ocean sector employment and wage comes from NOAA </w:t>
-      </w:r>
-      <w:r>
-        <w:t xml:space="preserve">ENOW </w:t>
-      </w:r>
-      <w:r>
-        <w:t>(</w:t>
-      </w:r>
-      <w:hyperlink r:id="rId23" w:history="1">
         <w:r>
           <w:rPr>
             <w:rStyle w:val="Hyperlink"/>
@@ -25218,7 +25300,7 @@
       <w:r>
         <w:t>Table 3: DBEDT self-sufficiency standard (</w:t>
       </w:r>
-      <w:hyperlink r:id="rId24" w:history="1">
+      <w:hyperlink r:id="rId23" w:history="1">
         <w:r>
           <w:rPr>
             <w:rStyle w:val="Hyperlink"/>
@@ -25577,6 +25659,148 @@
         </w:rPr>
         <w:t xml:space="preserve">Available: </w:t>
       </w:r>
+      <w:hyperlink r:id="rId24" w:history="1">
+        <w:r>
+          <w:rPr>
+            <w:rStyle w:val="Hyperlink"/>
+            <w:rFonts w:ascii="Times" w:eastAsia="Times New Roman" w:hAnsi="Times"/>
+          </w:rPr>
+          <w:t>http://dbedt.hawaii.gov/economic/databook/db2015/</w:t>
+        </w:r>
+      </w:hyperlink>
+      <w:r>
+        <w:rPr>
+          <w:rFonts w:ascii="Times" w:eastAsia="Times New Roman" w:hAnsi="Times"/>
+          <w:color w:val="000000"/>
+        </w:rPr>
+        <w:t xml:space="preserve">. </w:t>
+      </w:r>
+    </w:p>
+    <w:p>
+      <w:pPr>
+        <w:pStyle w:val="ListParagraph"/>
+        <w:numPr>
+          <w:ilvl w:val="0"/>
+          <w:numId w:val="17"/>
+        </w:numPr>
+        <w:rPr>
+          <w:rFonts w:ascii="Times" w:eastAsia="Times New Roman" w:hAnsi="Times"/>
+          <w:color w:val="000000"/>
+        </w:rPr>
+      </w:pPr>
+      <w:r>
+        <w:rPr>
+          <w:rFonts w:ascii="Times" w:hAnsi="Times"/>
+        </w:rPr>
+        <w:t>Workforce (total number of jobs by county)</w:t>
+      </w:r>
+      <w:r>
+        <w:rPr>
+          <w:rFonts w:ascii="Times" w:eastAsia="Times New Roman" w:hAnsi="Times"/>
+          <w:color w:val="000000"/>
+        </w:rPr>
+        <w:t>:</w:t>
+      </w:r>
+      <w:r>
+        <w:rPr>
+          <w:rFonts w:ascii="Times" w:eastAsia="Times New Roman" w:hAnsi="Times"/>
+          <w:color w:val="000000"/>
+        </w:rPr>
+        <w:t xml:space="preserve"> </w:t>
+      </w:r>
+      <w:r>
+        <w:rPr>
+          <w:rFonts w:ascii="Times" w:hAnsi="Times"/>
+          <w:color w:val="000000" w:themeColor="text1"/>
+        </w:rPr>
+        <w:t>State of Hawaiʻi</w:t>
+      </w:r>
+      <w:r>
+        <w:rPr>
+          <w:rFonts w:ascii="Times" w:hAnsi="Times"/>
+          <w:color w:val="000000" w:themeColor="text1"/>
+        </w:rPr>
+        <w:t xml:space="preserve"> </w:t>
+      </w:r>
+      <w:r>
+        <w:rPr>
+          <w:rFonts w:ascii="Times" w:hAnsi="Times"/>
+          <w:color w:val="000000" w:themeColor="text1"/>
+        </w:rPr>
+        <w:t xml:space="preserve">Department of Business, Economic Development and </w:t>
+      </w:r>
+      <w:proofErr w:type="gramStart"/>
+      <w:r>
+        <w:rPr>
+          <w:rFonts w:ascii="Times" w:hAnsi="Times"/>
+          <w:color w:val="000000" w:themeColor="text1"/>
+        </w:rPr>
+        <w:t xml:space="preserve">Tourism  </w:t>
+      </w:r>
+      <w:r>
+        <w:rPr>
+          <w:rFonts w:ascii="Times" w:hAnsi="Times"/>
+          <w:color w:val="000000" w:themeColor="text1"/>
+        </w:rPr>
+        <w:t>2015</w:t>
+      </w:r>
+      <w:proofErr w:type="gramEnd"/>
+      <w:r>
+        <w:rPr>
+          <w:rFonts w:ascii="Times" w:hAnsi="Times"/>
+          <w:color w:val="000000" w:themeColor="text1"/>
+        </w:rPr>
+        <w:t xml:space="preserve"> </w:t>
+      </w:r>
+      <w:r>
+        <w:rPr>
+          <w:rFonts w:ascii="Times" w:hAnsi="Times"/>
+          <w:color w:val="000000" w:themeColor="text1"/>
+        </w:rPr>
+        <w:t>Data</w:t>
+      </w:r>
+      <w:r>
+        <w:rPr>
+          <w:rFonts w:ascii="Times" w:hAnsi="Times"/>
+          <w:color w:val="000000" w:themeColor="text1"/>
+        </w:rPr>
+        <w:t xml:space="preserve"> Book</w:t>
+      </w:r>
+      <w:r>
+        <w:rPr>
+          <w:rFonts w:ascii="Times" w:hAnsi="Times"/>
+          <w:color w:val="000000" w:themeColor="text1"/>
+        </w:rPr>
+        <w:t>.</w:t>
+      </w:r>
+      <w:r>
+        <w:rPr>
+          <w:rFonts w:ascii="Times" w:hAnsi="Times"/>
+          <w:color w:val="000000" w:themeColor="text1"/>
+        </w:rPr>
+        <w:t xml:space="preserve"> Section 12.</w:t>
+      </w:r>
+      <w:r>
+        <w:rPr>
+          <w:rFonts w:ascii="Times" w:hAnsi="Times"/>
+          <w:color w:val="000000" w:themeColor="text1"/>
+        </w:rPr>
+        <w:t xml:space="preserve"> </w:t>
+      </w:r>
+      <w:r>
+        <w:rPr>
+          <w:rFonts w:ascii="Times" w:hAnsi="Times"/>
+          <w:color w:val="000000" w:themeColor="text1"/>
+        </w:rPr>
+        <w:t>Labor Force, Employment, and Earnings</w:t>
+      </w:r>
+      <w:r>
+        <w:rPr>
+          <w:rFonts w:ascii="Times" w:hAnsi="Times"/>
+          <w:color w:val="000000" w:themeColor="text1"/>
+        </w:rPr>
+        <w:t xml:space="preserve">. Available: </w:t>
+      </w:r>
       <w:hyperlink r:id="rId25" w:history="1">
         <w:r>
           <w:rPr>
@@ -25591,7 +25815,7 @@
           <w:rFonts w:ascii="Times" w:eastAsia="Times New Roman" w:hAnsi="Times"/>
           <w:color w:val="000000"/>
         </w:rPr>
-        <w:t xml:space="preserve">. </w:t>
+        <w:t>.</w:t>
       </w:r>
     </w:p>
     <w:p>
@@ -25610,20 +25834,13 @@
         <w:rPr>
           <w:rFonts w:ascii="Times" w:hAnsi="Times"/>
         </w:rPr>
-        <w:t>Workforce (total number of jobs by county)</w:t>
+        <w:t>Unemployment rate:</w:t>
       </w:r>
       <w:r>
         <w:rPr>
           <w:rFonts w:ascii="Times" w:eastAsia="Times New Roman" w:hAnsi="Times"/>
           <w:color w:val="000000"/>
         </w:rPr>
-        <w:t>:</w:t>
-      </w:r>
-      <w:r>
-        <w:rPr>
-          <w:rFonts w:ascii="Times" w:eastAsia="Times New Roman" w:hAnsi="Times"/>
-          <w:color w:val="000000"/>
-        </w:rPr>
         <w:t xml:space="preserve"> </w:t>
       </w:r>
       <w:r>
@@ -25638,21 +25855,30 @@
           <w:rFonts w:ascii="Times" w:hAnsi="Times"/>
           <w:color w:val="000000" w:themeColor="text1"/>
         </w:rPr>
-        <w:t xml:space="preserve"> </w:t>
-      </w:r>
+        <w:t xml:space="preserve"> Department of Business, Economic Development and </w:t>
+      </w:r>
+      <w:proofErr w:type="gramStart"/>
       <w:r>
         <w:rPr>
           <w:rFonts w:ascii="Times" w:hAnsi="Times"/>
           <w:color w:val="000000" w:themeColor="text1"/>
         </w:rPr>
-        <w:t xml:space="preserve">Department of Business, Economic Development and Tourism  </w:t>
+        <w:t xml:space="preserve">Tourism  </w:t>
       </w:r>
       <w:r>
         <w:rPr>
           <w:rFonts w:ascii="Times" w:hAnsi="Times"/>
           <w:color w:val="000000" w:themeColor="text1"/>
         </w:rPr>
-        <w:t xml:space="preserve">2015 </w:t>
+        <w:t>2015</w:t>
+      </w:r>
+      <w:proofErr w:type="gramEnd"/>
+      <w:r>
+        <w:rPr>
+          <w:rFonts w:ascii="Times" w:hAnsi="Times"/>
+          <w:color w:val="000000" w:themeColor="text1"/>
+        </w:rPr>
+        <w:t xml:space="preserve"> </w:t>
       </w:r>
       <w:r>
         <w:rPr>
@@ -25728,118 +25954,6 @@
           <w:numId w:val="17"/>
         </w:numPr>
         <w:rPr>
-          <w:rFonts w:ascii="Times" w:eastAsia="Times New Roman" w:hAnsi="Times"/>
-          <w:color w:val="000000"/>
-        </w:rPr>
-      </w:pPr>
-      <w:r>
-        <w:rPr>
-          <w:rFonts w:ascii="Times" w:hAnsi="Times"/>
-        </w:rPr>
-        <w:t>Unemployment rate:</w:t>
-      </w:r>
-      <w:r>
-        <w:rPr>
-          <w:rFonts w:ascii="Times" w:eastAsia="Times New Roman" w:hAnsi="Times"/>
-          <w:color w:val="000000"/>
-        </w:rPr>
-        <w:t xml:space="preserve"> </w:t>
-      </w:r>
-      <w:r>
-        <w:rPr>
-          <w:rFonts w:ascii="Times" w:hAnsi="Times"/>
-          <w:color w:val="000000" w:themeColor="text1"/>
-        </w:rPr>
-        <w:t>State of Hawaiʻi</w:t>
-      </w:r>
-      <w:r>
-        <w:rPr>
-          <w:rFonts w:ascii="Times" w:hAnsi="Times"/>
-          <w:color w:val="000000" w:themeColor="text1"/>
-        </w:rPr>
-        <w:t xml:space="preserve"> Department of Business, Economic Development and Tourism  </w:t>
-      </w:r>
-      <w:r>
-        <w:rPr>
-          <w:rFonts w:ascii="Times" w:hAnsi="Times"/>
-          <w:color w:val="000000" w:themeColor="text1"/>
-        </w:rPr>
-        <w:t xml:space="preserve">2015 </w:t>
-      </w:r>
-      <w:r>
-        <w:rPr>
-          <w:rFonts w:ascii="Times" w:hAnsi="Times"/>
-          <w:color w:val="000000" w:themeColor="text1"/>
-        </w:rPr>
-        <w:t>Data</w:t>
-      </w:r>
-      <w:r>
-        <w:rPr>
-          <w:rFonts w:ascii="Times" w:hAnsi="Times"/>
-          <w:color w:val="000000" w:themeColor="text1"/>
-        </w:rPr>
-        <w:t xml:space="preserve"> Book</w:t>
-      </w:r>
-      <w:r>
-        <w:rPr>
-          <w:rFonts w:ascii="Times" w:hAnsi="Times"/>
-          <w:color w:val="000000" w:themeColor="text1"/>
-        </w:rPr>
-        <w:t>.</w:t>
-      </w:r>
-      <w:r>
-        <w:rPr>
-          <w:rFonts w:ascii="Times" w:hAnsi="Times"/>
-          <w:color w:val="000000" w:themeColor="text1"/>
-        </w:rPr>
-        <w:t xml:space="preserve"> Section 12.</w:t>
-      </w:r>
-      <w:r>
-        <w:rPr>
-          <w:rFonts w:ascii="Times" w:hAnsi="Times"/>
-          <w:color w:val="000000" w:themeColor="text1"/>
-        </w:rPr>
-        <w:t xml:space="preserve"> </w:t>
-      </w:r>
-      <w:r>
-        <w:rPr>
-          <w:rFonts w:ascii="Times" w:hAnsi="Times"/>
-          <w:color w:val="000000" w:themeColor="text1"/>
-        </w:rPr>
-        <w:t>Labor Force, Employment, and Earnings</w:t>
-      </w:r>
-      <w:r>
-        <w:rPr>
-          <w:rFonts w:ascii="Times" w:hAnsi="Times"/>
-          <w:color w:val="000000" w:themeColor="text1"/>
-        </w:rPr>
-        <w:t xml:space="preserve">. Available: </w:t>
-      </w:r>
-      <w:hyperlink r:id="rId27" w:history="1">
-        <w:r>
-          <w:rPr>
-            <w:rStyle w:val="Hyperlink"/>
-            <w:rFonts w:ascii="Times" w:eastAsia="Times New Roman" w:hAnsi="Times"/>
-          </w:rPr>
-          <w:t>http://dbedt.hawaii.gov/economic/databook/db2015/</w:t>
-        </w:r>
-      </w:hyperlink>
-      <w:r>
-        <w:rPr>
-          <w:rFonts w:ascii="Times" w:eastAsia="Times New Roman" w:hAnsi="Times"/>
-          <w:color w:val="000000"/>
-        </w:rPr>
-        <w:t>.</w:t>
-      </w:r>
-    </w:p>
-    <w:p>
-      <w:pPr>
-        <w:pStyle w:val="ListParagraph"/>
-        <w:numPr>
-          <w:ilvl w:val="0"/>
-          <w:numId w:val="17"/>
-        </w:numPr>
-        <w:rPr>
           <w:rFonts w:eastAsia="Times New Roman"/>
           <w:color w:val="000000"/>
         </w:rPr>
@@ -25860,7 +25974,7 @@
       <w:r>
         <w:t xml:space="preserve"> Available: </w:t>
       </w:r>
-      <w:hyperlink r:id="rId28" w:history="1">
+      <w:hyperlink r:id="rId27" w:history="1">
         <w:r>
           <w:rPr>
             <w:rStyle w:val="Hyperlink"/>
@@ -26180,7 +26294,7 @@
       <w:r>
         <w:t>(</w:t>
       </w:r>
-      <w:hyperlink r:id="rId29" w:history="1">
+      <w:hyperlink r:id="rId28" w:history="1">
         <w:r>
           <w:rPr>
             <w:rStyle w:val="Hyperlink"/>
@@ -26620,7 +26734,7 @@
       <w:r>
         <w:t xml:space="preserve">, Charleston, SC, Available: </w:t>
       </w:r>
-      <w:hyperlink r:id="rId30" w:history="1">
+      <w:hyperlink r:id="rId29" w:history="1">
         <w:r>
           <w:rPr>
             <w:rStyle w:val="Hyperlink"/>
@@ -27830,7 +27944,7 @@
       <w:r>
         <w:t xml:space="preserve"> </w:t>
       </w:r>
-      <w:hyperlink r:id="rId31" w:history="1">
+      <w:hyperlink r:id="rId30" w:history="1">
         <w:r>
           <w:rPr>
             <w:rStyle w:val="Hyperlink"/>
@@ -27944,7 +28058,15 @@
     <w:p>
       <w:r>
         <w:lastRenderedPageBreak/>
-        <w:t>Table #  Human use survey on the frequency</w:t>
+        <w:t xml:space="preserve">Table </w:t>
+      </w:r>
+      <w:proofErr w:type="gramStart"/>
+      <w:r>
+        <w:t>#  Human</w:t>
+      </w:r>
+      <w:proofErr w:type="gramEnd"/>
+      <w:r>
+        <w:t xml:space="preserve"> use survey on the frequency</w:t>
       </w:r>
       <w:r>
         <w:t xml:space="preserve"> (per year or per month? How did you calculate this?)</w:t>
@@ -28115,12 +28237,21 @@
                 <w:color w:val="000000"/>
               </w:rPr>
             </w:pPr>
-            <w:r>
-              <w:rPr>
-                <w:rFonts w:eastAsia="Times New Roman"/>
-                <w:color w:val="000000"/>
-              </w:rPr>
-              <w:t>diving(scuba or free diving)</w:t>
+            <w:proofErr w:type="gramStart"/>
+            <w:r>
+              <w:rPr>
+                <w:rFonts w:eastAsia="Times New Roman"/>
+                <w:color w:val="000000"/>
+              </w:rPr>
+              <w:t>diving(</w:t>
+            </w:r>
+            <w:proofErr w:type="gramEnd"/>
+            <w:r>
+              <w:rPr>
+                <w:rFonts w:eastAsia="Times New Roman"/>
+                <w:color w:val="000000"/>
+              </w:rPr>
+              <w:t>scuba or free diving)</w:t>
             </w:r>
           </w:p>
         </w:tc>
@@ -33228,7 +33359,7 @@
     <w:p>
       <w:pPr>
         <w:rPr>
-          <w:ins w:id="4" w:author="Eva Schemmel" w:date="2017-08-28T14:42:00Z"/>
+          <w:ins w:id="5" w:author="Eva Schemmel" w:date="2017-08-28T14:42:00Z"/>
           <w:b/>
           <w:color w:val="000000" w:themeColor="text1"/>
         </w:rPr>
@@ -33522,7 +33653,7 @@
           <w:color w:val="222222"/>
         </w:rPr>
       </w:pPr>
-      <w:commentRangeStart w:id="5"/>
+      <w:commentRangeStart w:id="6"/>
       <w:r>
         <w:t xml:space="preserve">Coral reef condition indicators come from the Hawaii Monitoring and Research Collaborative and combined coral reef monitoring database </w:t>
       </w:r>
@@ -33545,13 +33676,13 @@
         <w:t xml:space="preserve"> resource fish biomass, parrotfish biomass, total fish biomass no sharks and jacks. The coral reef index scores are a rank assessment among the 42 Mokus (traditional land management areas).</w:t>
       </w:r>
     </w:p>
-    <w:commentRangeEnd w:id="5"/>
+    <w:commentRangeEnd w:id="6"/>
     <w:p>
       <w:r>
         <w:rPr>
           <w:rStyle w:val="CommentReference"/>
         </w:rPr>
-        <w:commentReference w:id="5"/>
+        <w:commentReference w:id="6"/>
       </w:r>
       <w:r>
         <w:t>Coral Reef trend – to be determined at later date, from HIMARC but for now used data from CREP 2016 Report on change in % coral cover from 2011-2012 to 2016 surveys from the Main Hawaiian Islands.</w:t>
@@ -33596,16 +33727,16 @@
       <w:r>
         <w:t xml:space="preserve"> from the National Oceanic and Atmospheric Administration Office of Response and Restoration Environmental Sensitivity Index. Beach condition is the percent of beaches remaining stable (not eroding). The beach trend is the </w:t>
       </w:r>
-      <w:commentRangeStart w:id="6"/>
+      <w:commentRangeStart w:id="7"/>
       <w:r>
         <w:t xml:space="preserve">long term </w:t>
       </w:r>
-      <w:commentRangeEnd w:id="6"/>
+      <w:commentRangeEnd w:id="7"/>
       <w:r>
         <w:rPr>
           <w:rStyle w:val="CommentReference"/>
         </w:rPr>
-        <w:commentReference w:id="6"/>
+        <w:commentReference w:id="7"/>
       </w:r>
       <w:r>
         <w:t>erosion rate (past century) calculated from Fletcher et al. 2012. This data may be updated as USGS plans to assess the beach erosional rate every 5-10 years (Fletcher et al. 2012).</w:t>
@@ -33629,7 +33760,7 @@
       <w:r>
         <w:t>Wetlands are classified based on soil saturation, percent of herbaceous vegetation, trees and shrubs, locality (riverine), and salinity (</w:t>
       </w:r>
-      <w:hyperlink r:id="rId32" w:anchor="_ENREF_15" w:tooltip="National Oceanic and Atmospheric Administration,  #551" w:history="1">
+      <w:hyperlink r:id="rId31" w:anchor="_ENREF_15" w:tooltip="National Oceanic and Atmospheric Administration,  #551" w:history="1">
         <w:r>
           <w:rPr>
             <w:rStyle w:val="Hyperlink"/>
@@ -33832,7 +33963,7 @@
         </w:rPr>
         <w:t xml:space="preserve">Coastal wetlands extent and trend: NOAA C-CAP Available: </w:t>
       </w:r>
-      <w:hyperlink r:id="rId33" w:history="1">
+      <w:hyperlink r:id="rId32" w:history="1">
         <w:r>
           <w:rPr>
             <w:rStyle w:val="Hyperlink"/>
@@ -33863,7 +33994,7 @@
         </w:rPr>
         <w:t xml:space="preserve">Beach extent: NOAA ESI Available: </w:t>
       </w:r>
-      <w:hyperlink r:id="rId34" w:history="1">
+      <w:hyperlink r:id="rId33" w:history="1">
         <w:r>
           <w:rPr>
             <w:rStyle w:val="Hyperlink"/>
@@ -34822,7 +34953,7 @@
           <w:color w:val="222222"/>
         </w:rPr>
       </w:pPr>
-      <w:commentRangeStart w:id="7"/>
+      <w:commentRangeStart w:id="8"/>
       <w:r>
         <w:t>Coral reef condition indicators come from the Hawaii Monitoring and Research Colla</w:t>
       </w:r>
@@ -34879,13 +35010,13 @@
         <w:t xml:space="preserve"> (traditional land management areas).</w:t>
       </w:r>
     </w:p>
-    <w:commentRangeEnd w:id="7"/>
+    <w:commentRangeEnd w:id="8"/>
     <w:p>
       <w:r>
         <w:rPr>
           <w:rStyle w:val="CommentReference"/>
         </w:rPr>
-        <w:commentReference w:id="7"/>
+        <w:commentReference w:id="8"/>
       </w:r>
       <w:r>
         <w:t>Coral Reef trend – to be determined</w:t>
@@ -35022,17 +35153,17 @@
       <w:r>
         <w:t xml:space="preserve">Near shore soft bottom habitat extent was mapped to a depth of </w:t>
       </w:r>
-      <w:commentRangeStart w:id="8"/>
+      <w:commentRangeStart w:id="9"/>
       <w:r>
         <w:t xml:space="preserve">100 meters (Ocean Tipping Points). </w:t>
       </w:r>
-      <w:commentRangeEnd w:id="8"/>
+      <w:commentRangeEnd w:id="9"/>
       <w:r>
         <w:rPr>
           <w:rStyle w:val="CommentReference"/>
           <w:rFonts w:asciiTheme="minorHAnsi" w:hAnsiTheme="minorHAnsi" w:cstheme="minorBidi"/>
         </w:rPr>
-        <w:commentReference w:id="8"/>
+        <w:commentReference w:id="9"/>
       </w:r>
       <w:r>
         <w:t xml:space="preserve">The condition was measured as the proportion of soft bottom habitat that was not dredged. </w:t>
@@ -35067,7 +35198,7 @@
       </w:r>
     </w:p>
     <w:p>
-      <w:commentRangeStart w:id="9"/>
+      <w:commentRangeStart w:id="10"/>
       <w:r>
         <w:t xml:space="preserve">We combined the coastal wetland extent with estuary extent. </w:t>
       </w:r>
@@ -35139,12 +35270,12 @@
       <w:r>
         <w:t xml:space="preserve"> as these were previously mapped out to the full near shore extent (3nm) and did not fit our classification of estuary habitats. </w:t>
       </w:r>
-      <w:commentRangeEnd w:id="9"/>
+      <w:commentRangeEnd w:id="10"/>
       <w:r>
         <w:rPr>
           <w:rStyle w:val="CommentReference"/>
         </w:rPr>
-        <w:commentReference w:id="9"/>
+        <w:commentReference w:id="10"/>
       </w:r>
     </w:p>
     <w:p>
@@ -35288,7 +35419,7 @@
         </w:rPr>
         <w:t xml:space="preserve"> </w:t>
       </w:r>
-      <w:hyperlink r:id="rId35" w:history="1">
+      <w:hyperlink r:id="rId34" w:history="1">
         <w:r>
           <w:rPr>
             <w:rStyle w:val="Hyperlink"/>
@@ -35325,7 +35456,7 @@
         </w:rPr>
         <w:t xml:space="preserve">Available: </w:t>
       </w:r>
-      <w:hyperlink r:id="rId36" w:history="1">
+      <w:hyperlink r:id="rId35" w:history="1">
         <w:r>
           <w:rPr>
             <w:rStyle w:val="Hyperlink"/>
@@ -35517,7 +35648,7 @@
         </w:rPr>
         <w:t xml:space="preserve">Ocean Tipping Points </w:t>
       </w:r>
-      <w:hyperlink r:id="rId37" w:anchor="data" w:history="1">
+      <w:hyperlink r:id="rId36" w:anchor="data" w:history="1">
         <w:r>
           <w:rPr>
             <w:rStyle w:val="Hyperlink"/>
@@ -35739,7 +35870,7 @@
         </w:rPr>
         <w:t>Hawaiʻi does not have any listed extinct marine species, however Hawaiʻi is one of the species extinction capitals of the world due to the high presence of vulnerable endemic species. For a list of extinct species refer to the Bishop Mueseum Hawaiʻi’s Extinct Species (</w:t>
       </w:r>
-      <w:hyperlink r:id="rId38" w:history="1">
+      <w:hyperlink r:id="rId37" w:history="1">
         <w:r>
           <w:rPr>
             <w:rStyle w:val="Hyperlink"/>
@@ -35784,7 +35915,21 @@
         <w:rPr>
           <w:color w:val="000000" w:themeColor="text1"/>
         </w:rPr>
-        <w:t>Marine mammals and turtles species lists were from the Marine Biogeographic assessment for the Main Hawaiian Islands</w:t>
+        <w:t xml:space="preserve">Marine mammals and </w:t>
+      </w:r>
+      <w:proofErr w:type="gramStart"/>
+      <w:r>
+        <w:rPr>
+          <w:color w:val="000000" w:themeColor="text1"/>
+        </w:rPr>
+        <w:t>turtles</w:t>
+      </w:r>
+      <w:proofErr w:type="gramEnd"/>
+      <w:r>
+        <w:rPr>
+          <w:color w:val="000000" w:themeColor="text1"/>
+        </w:rPr>
+        <w:t xml:space="preserve"> species lists were from the Marine Biogeographic assessment for the Main Hawaiian Islands</w:t>
       </w:r>
       <w:r>
         <w:rPr>
@@ -44766,7 +44911,7 @@
         </w:rPr>
         <w:t xml:space="preserve"> (</w:t>
       </w:r>
-      <w:hyperlink r:id="rId39" w:history="1">
+      <w:hyperlink r:id="rId38" w:history="1">
         <w:r>
           <w:rPr>
             <w:rStyle w:val="Hyperlink"/>
@@ -52134,7 +52279,7 @@
         </w:rPr>
         <w:t>Seabird and shorebird status: ESA status (https://www.fws.gov/endangered/) and State of the Birds yellow and red watch lists (</w:t>
       </w:r>
-      <w:hyperlink r:id="rId40" w:history="1">
+      <w:hyperlink r:id="rId39" w:history="1">
         <w:r>
           <w:rPr>
             <w:rStyle w:val="Hyperlink"/>
@@ -52218,7 +52363,7 @@
         </w:rPr>
         <w:t xml:space="preserve">Marine mammal and turtle status: NOAA </w:t>
       </w:r>
-      <w:hyperlink r:id="rId41" w:anchor="largewhales" w:history="1">
+      <w:hyperlink r:id="rId40" w:anchor="largewhales" w:history="1">
         <w:r>
           <w:rPr>
             <w:rStyle w:val="Hyperlink"/>
@@ -52637,7 +52782,15 @@
         <w:annotationRef/>
       </w:r>
       <w:r>
-        <w:t>Lix XU – estimates of current value – is around 70 mil now</w:t>
+        <w:t xml:space="preserve">Lix XU – estimates of current value – is around 70 </w:t>
+      </w:r>
+      <w:proofErr w:type="gramStart"/>
+      <w:r>
+        <w:t>mil</w:t>
+      </w:r>
+      <w:proofErr w:type="gramEnd"/>
+      <w:r>
+        <w:t xml:space="preserve"> now</w:t>
       </w:r>
     </w:p>
   </w:comment>
@@ -52657,7 +52810,7 @@
       </w:r>
     </w:p>
   </w:comment>
-  <w:comment w:id="5" w:author="Eva Schemmel" w:date="2017-10-26T06:36:00Z" w:initials="ES">
+  <w:comment w:id="3" w:author="Eva Schemmel" w:date="2018-01-23T09:45:00Z" w:initials="ES">
     <w:p>
       <w:pPr>
         <w:pStyle w:val="CommentText"/>
@@ -52669,11 +52822,25 @@
         <w:annotationRef/>
       </w:r>
       <w:r>
-        <w:t>Need to change to NOAA report card or update to HIMARC</w:t>
+        <w:t>Other reference point could be: self-sufficiency standard (</w:t>
+      </w:r>
+      <w:hyperlink r:id="rId1" w:history="1">
+        <w:r>
+          <w:rPr>
+            <w:rStyle w:val="Hyperlink"/>
+          </w:rPr>
+          <w:t>http://files.hawaii.gov/dbedt/economic/reports/self-sufficiency/self-sufficiency_2014.pdf)</w:t>
+        </w:r>
+      </w:hyperlink>
+      <w:r>
+        <w:rPr>
+          <w:rStyle w:val="Hyperlink"/>
+        </w:rPr>
+        <w:t>,</w:t>
       </w:r>
     </w:p>
   </w:comment>
-  <w:comment w:id="6" w:author="Eva Schemmel" w:date="2018-01-19T08:59:00Z" w:initials="ES">
+  <w:comment w:id="6" w:author="Eva Schemmel" w:date="2017-10-26T06:36:00Z" w:initials="ES">
     <w:p>
       <w:pPr>
         <w:pStyle w:val="CommentText"/>
@@ -52685,11 +52852,11 @@
         <w:annotationRef/>
       </w:r>
       <w:r>
-        <w:t>Switch to short term erosion rate to more closely link up with climate effects?</w:t>
+        <w:t>Need to change to NOAA report card or update to HIMARC</w:t>
       </w:r>
     </w:p>
   </w:comment>
-  <w:comment w:id="7" w:author="Eva Schemmel" w:date="2017-10-26T06:39:00Z" w:initials="ES">
+  <w:comment w:id="7" w:author="Eva Schemmel" w:date="2018-01-19T08:59:00Z" w:initials="ES">
     <w:p>
       <w:pPr>
         <w:pStyle w:val="CommentText"/>
@@ -52701,11 +52868,11 @@
         <w:annotationRef/>
       </w:r>
       <w:r>
-        <w:t>Change to NOAA report card or update assessment with HIMARC data</w:t>
+        <w:t>Switch to short term erosion rate to more closely link up with climate effects?</w:t>
       </w:r>
     </w:p>
   </w:comment>
-  <w:comment w:id="8" w:author="Eva Schemmel" w:date="2017-11-14T14:20:00Z" w:initials="ES">
+  <w:comment w:id="8" w:author="Eva Schemmel" w:date="2017-10-26T06:39:00Z" w:initials="ES">
     <w:p>
       <w:pPr>
         <w:pStyle w:val="CommentText"/>
@@ -52717,11 +52884,27 @@
         <w:annotationRef/>
       </w:r>
       <w:r>
-        <w:t>Check that this is right</w:t>
+        <w:t>Change to NOAA report card or update assessment with HIMARC data</w:t>
       </w:r>
     </w:p>
   </w:comment>
-  <w:comment w:id="9" w:author="Eva Schemmel" w:date="2018-01-19T09:12:00Z" w:initials="ES">
+  <w:comment w:id="9" w:author="Eva Schemmel" w:date="2017-11-14T14:20:00Z" w:initials="ES">
+    <w:p>
+      <w:pPr>
+        <w:pStyle w:val="CommentText"/>
+      </w:pPr>
+      <w:r>
+        <w:rPr>
+          <w:rStyle w:val="CommentReference"/>
+        </w:rPr>
+        <w:annotationRef/>
+      </w:r>
+      <w:r>
+        <w:t>Check that this is right</w:t>
+      </w:r>
+    </w:p>
+  </w:comment>
+  <w:comment w:id="10" w:author="Eva Schemmel" w:date="2018-01-19T09:12:00Z" w:initials="ES">
     <w:p>
       <w:pPr>
         <w:pStyle w:val="CommentText"/>
@@ -52745,6 +52928,7 @@
   <w15:commentEx w15:paraId="0DD95306" w15:done="0"/>
   <w15:commentEx w15:paraId="4099E5BA" w15:done="0"/>
   <w15:commentEx w15:paraId="27F92E9A" w15:done="0"/>
+  <w15:commentEx w15:paraId="14696A19" w15:done="0"/>
   <w15:commentEx w15:paraId="2177666D" w15:done="0"/>
   <w15:commentEx w15:paraId="56B22585" w15:done="0"/>
   <w15:commentEx w15:paraId="51C9E52F" w15:done="0"/>
@@ -56298,7 +56482,7 @@
 </file>
 
 <file path=customXml/itemProps1.xml><?xml version="1.0" encoding="utf-8"?>
-<ds:datastoreItem xmlns:ds="http://schemas.openxmlformats.org/officeDocument/2006/customXml" ds:itemID="{2ACC430F-346C-A04B-81C6-9B7058014F0D}">
+<ds:datastoreItem xmlns:ds="http://schemas.openxmlformats.org/officeDocument/2006/customXml" ds:itemID="{FA299D06-B211-E14F-8A7B-0A705630A584}">
   <ds:schemaRefs>
     <ds:schemaRef ds:uri="http://schemas.openxmlformats.org/officeDocument/2006/bibliography"/>
   </ds:schemaRefs>

</xml_diff>

<commit_message>
added communication folder to the prep folder to organize talking points and communication matterials
</commit_message>
<xml_diff>
--- a/region2017/reports/documents/documentation&results.docx
+++ b/region2017/reports/documents/documentation&results.docx
@@ -20092,23 +20092,21 @@
       <w:pPr>
         <w:spacing w:before="240"/>
       </w:pPr>
-      <w:bookmarkStart w:id="4" w:name="_GoBack"/>
-      <w:bookmarkEnd w:id="4"/>
     </w:p>
     <w:p>
       <w:pPr>
         <w:spacing w:before="240"/>
       </w:pPr>
-      <w:commentRangeStart w:id="5"/>
+      <w:commentRangeStart w:id="4"/>
       <w:r>
         <w:t>The</w:t>
       </w:r>
-      <w:commentRangeEnd w:id="5"/>
+      <w:commentRangeEnd w:id="4"/>
       <w:r>
         <w:rPr>
           <w:rStyle w:val="CommentReference"/>
         </w:rPr>
-        <w:commentReference w:id="5"/>
+        <w:commentReference w:id="4"/>
       </w:r>
       <w:r>
         <w:t xml:space="preserve"> species that are reported on the State Department of Land and Natural Resources Division of Aquatic Resources that are produced locally for seafood consumption include:</w:t>
@@ -23774,6 +23772,146 @@
     </w:p>
     <w:p>
       <w:pPr>
+        <w:pStyle w:val="ListParagraph"/>
+        <w:numPr>
+          <w:ilvl w:val="0"/>
+          <w:numId w:val="25"/>
+        </w:numPr>
+        <w:rPr>
+          <w:rFonts w:eastAsia="Times New Roman"/>
+        </w:rPr>
+      </w:pPr>
+      <w:r>
+        <w:rPr>
+          <w:rFonts w:eastAsia="Times New Roman"/>
+          <w:color w:val="222222"/>
+          <w:shd w:val="clear" w:color="auto" w:fill="FFFFFF"/>
+        </w:rPr>
+        <w:t>Fish Biomass:</w:t>
+      </w:r>
+      <w:bookmarkStart w:id="5" w:name="_GoBack"/>
+      <w:bookmarkEnd w:id="5"/>
+      <w:r>
+        <w:rPr>
+          <w:rFonts w:eastAsia="Times New Roman"/>
+          <w:color w:val="222222"/>
+          <w:shd w:val="clear" w:color="auto" w:fill="FFFFFF"/>
+        </w:rPr>
+        <w:t xml:space="preserve"> </w:t>
+      </w:r>
+      <w:r>
+        <w:rPr>
+          <w:rFonts w:eastAsia="Times New Roman"/>
+          <w:color w:val="222222"/>
+          <w:shd w:val="clear" w:color="auto" w:fill="FFFFFF"/>
+        </w:rPr>
+        <w:t xml:space="preserve">Williams, I. D., Baum, J. K., </w:t>
+      </w:r>
+      <w:proofErr w:type="spellStart"/>
+      <w:r>
+        <w:rPr>
+          <w:rFonts w:eastAsia="Times New Roman"/>
+          <w:color w:val="222222"/>
+          <w:shd w:val="clear" w:color="auto" w:fill="FFFFFF"/>
+        </w:rPr>
+        <w:t>Heenan</w:t>
+      </w:r>
+      <w:proofErr w:type="spellEnd"/>
+      <w:r>
+        <w:rPr>
+          <w:rFonts w:eastAsia="Times New Roman"/>
+          <w:color w:val="222222"/>
+          <w:shd w:val="clear" w:color="auto" w:fill="FFFFFF"/>
+        </w:rPr>
+        <w:t xml:space="preserve">, A., Hanson, K. M., </w:t>
+      </w:r>
+      <w:proofErr w:type="spellStart"/>
+      <w:r>
+        <w:rPr>
+          <w:rFonts w:eastAsia="Times New Roman"/>
+          <w:color w:val="222222"/>
+          <w:shd w:val="clear" w:color="auto" w:fill="FFFFFF"/>
+        </w:rPr>
+        <w:t>Nadon</w:t>
+      </w:r>
+      <w:proofErr w:type="spellEnd"/>
+      <w:r>
+        <w:rPr>
+          <w:rFonts w:eastAsia="Times New Roman"/>
+          <w:color w:val="222222"/>
+          <w:shd w:val="clear" w:color="auto" w:fill="FFFFFF"/>
+        </w:rPr>
+        <w:t xml:space="preserve">, M. O., &amp; </w:t>
+      </w:r>
+      <w:proofErr w:type="spellStart"/>
+      <w:r>
+        <w:rPr>
+          <w:rFonts w:eastAsia="Times New Roman"/>
+          <w:color w:val="222222"/>
+          <w:shd w:val="clear" w:color="auto" w:fill="FFFFFF"/>
+        </w:rPr>
+        <w:t>Brainard</w:t>
+      </w:r>
+      <w:proofErr w:type="spellEnd"/>
+      <w:r>
+        <w:rPr>
+          <w:rFonts w:eastAsia="Times New Roman"/>
+          <w:color w:val="222222"/>
+          <w:shd w:val="clear" w:color="auto" w:fill="FFFFFF"/>
+        </w:rPr>
+        <w:t>, R. E. (2015). Human, oceanographic and habitat drivers of central and western Pacific coral reef fish assemblages. </w:t>
+      </w:r>
+      <w:proofErr w:type="spellStart"/>
+      <w:r>
+        <w:rPr>
+          <w:rFonts w:eastAsia="Times New Roman"/>
+          <w:i/>
+          <w:iCs/>
+          <w:color w:val="222222"/>
+          <w:shd w:val="clear" w:color="auto" w:fill="FFFFFF"/>
+        </w:rPr>
+        <w:t>PLoS</w:t>
+      </w:r>
+      <w:proofErr w:type="spellEnd"/>
+      <w:r>
+        <w:rPr>
+          <w:rFonts w:eastAsia="Times New Roman"/>
+          <w:i/>
+          <w:iCs/>
+          <w:color w:val="222222"/>
+          <w:shd w:val="clear" w:color="auto" w:fill="FFFFFF"/>
+        </w:rPr>
+        <w:t xml:space="preserve"> One</w:t>
+      </w:r>
+      <w:r>
+        <w:rPr>
+          <w:rFonts w:eastAsia="Times New Roman"/>
+          <w:color w:val="222222"/>
+          <w:shd w:val="clear" w:color="auto" w:fill="FFFFFF"/>
+        </w:rPr>
+        <w:t>, </w:t>
+      </w:r>
+      <w:r>
+        <w:rPr>
+          <w:rFonts w:eastAsia="Times New Roman"/>
+          <w:i/>
+          <w:iCs/>
+          <w:color w:val="222222"/>
+          <w:shd w:val="clear" w:color="auto" w:fill="FFFFFF"/>
+        </w:rPr>
+        <w:t>10</w:t>
+      </w:r>
+      <w:r>
+        <w:rPr>
+          <w:rFonts w:eastAsia="Times New Roman"/>
+          <w:color w:val="222222"/>
+          <w:shd w:val="clear" w:color="auto" w:fill="FFFFFF"/>
+        </w:rPr>
+        <w:t>(4), e0120516.</w:t>
+      </w:r>
+    </w:p>
+    <w:p>
+      <w:pPr>
         <w:rPr>
           <w:b/>
         </w:rPr>
@@ -23849,6 +23987,7 @@
         </w:numPr>
       </w:pPr>
       <w:r>
+        <w:lastRenderedPageBreak/>
         <w:t>Beach access locations are managed by counties and it is unknown how often the data are updated.</w:t>
       </w:r>
     </w:p>
@@ -23876,7 +24015,6 @@
     </w:p>
     <w:p>
       <w:r>
-        <w:lastRenderedPageBreak/>
         <w:t>This goal strives to measure the balance between economic growth through tourism with management and preservation of natural resources and Hawaiian culture. This is measured through tracking ocean and coastal management areas to preserve the environment and provide visitor ecotourism opportunities and the sen</w:t>
       </w:r>
       <w:r>
@@ -24677,7 +24815,11 @@
         <w:t>. Environmental protection data comes from the Aloha+ dashboard on marine managed areas</w:t>
       </w:r>
       <w:r>
-        <w:t xml:space="preserve"> (DLNR Division of Aquatic Resources) and DLNR Division of Forestry and Wildlife.</w:t>
+        <w:t xml:space="preserve"> </w:t>
+      </w:r>
+      <w:r>
+        <w:lastRenderedPageBreak/>
+        <w:t>(DLNR Division of Aquatic Resources) and DLNR Division of Forestry and Wildlife.</w:t>
       </w:r>
       <w:r>
         <w:t xml:space="preserve"> </w:t>
@@ -24720,7 +24862,6 @@
     </w:p>
     <w:p>
       <w:r>
-        <w:lastRenderedPageBreak/>
         <w:t xml:space="preserve">Scores ranged from </w:t>
       </w:r>
       <w:r>
@@ -58667,7 +58808,7 @@
       </w:r>
     </w:p>
   </w:comment>
-  <w:comment w:id="5" w:author="Eva Schemmel" w:date="2018-01-24T09:56:00Z" w:initials="ES">
+  <w:comment w:id="4" w:author="Eva Schemmel" w:date="2018-01-24T09:56:00Z" w:initials="ES">
     <w:p>
       <w:pPr>
         <w:pStyle w:val="CommentText"/>
@@ -59048,6 +59189,119 @@
     </w:lvl>
   </w:abstractNum>
   <w:abstractNum w:abstractNumId="1">
+    <w:nsid w:val="13B250E2"/>
+    <w:multiLevelType w:val="hybridMultilevel"/>
+    <w:tmpl w:val="7F6CF1FA"/>
+    <w:lvl w:ilvl="0" w:tplc="04090001">
+      <w:start w:val="1"/>
+      <w:numFmt w:val="bullet"/>
+      <w:lvlText w:val=""/>
+      <w:lvlJc w:val="left"/>
+      <w:pPr>
+        <w:ind w:left="720" w:hanging="360"/>
+      </w:pPr>
+      <w:rPr>
+        <w:rFonts w:ascii="Symbol" w:hAnsi="Symbol" w:hint="default"/>
+      </w:rPr>
+    </w:lvl>
+    <w:lvl w:ilvl="1" w:tplc="04090003" w:tentative="1">
+      <w:start w:val="1"/>
+      <w:numFmt w:val="bullet"/>
+      <w:lvlText w:val="o"/>
+      <w:lvlJc w:val="left"/>
+      <w:pPr>
+        <w:ind w:left="1440" w:hanging="360"/>
+      </w:pPr>
+      <w:rPr>
+        <w:rFonts w:ascii="Courier New" w:hAnsi="Courier New" w:cs="Courier New" w:hint="default"/>
+      </w:rPr>
+    </w:lvl>
+    <w:lvl w:ilvl="2" w:tplc="04090005" w:tentative="1">
+      <w:start w:val="1"/>
+      <w:numFmt w:val="bullet"/>
+      <w:lvlText w:val=""/>
+      <w:lvlJc w:val="left"/>
+      <w:pPr>
+        <w:ind w:left="2160" w:hanging="360"/>
+      </w:pPr>
+      <w:rPr>
+        <w:rFonts w:ascii="Wingdings" w:hAnsi="Wingdings" w:hint="default"/>
+      </w:rPr>
+    </w:lvl>
+    <w:lvl w:ilvl="3" w:tplc="04090001" w:tentative="1">
+      <w:start w:val="1"/>
+      <w:numFmt w:val="bullet"/>
+      <w:lvlText w:val=""/>
+      <w:lvlJc w:val="left"/>
+      <w:pPr>
+        <w:ind w:left="2880" w:hanging="360"/>
+      </w:pPr>
+      <w:rPr>
+        <w:rFonts w:ascii="Symbol" w:hAnsi="Symbol" w:hint="default"/>
+      </w:rPr>
+    </w:lvl>
+    <w:lvl w:ilvl="4" w:tplc="04090003" w:tentative="1">
+      <w:start w:val="1"/>
+      <w:numFmt w:val="bullet"/>
+      <w:lvlText w:val="o"/>
+      <w:lvlJc w:val="left"/>
+      <w:pPr>
+        <w:ind w:left="3600" w:hanging="360"/>
+      </w:pPr>
+      <w:rPr>
+        <w:rFonts w:ascii="Courier New" w:hAnsi="Courier New" w:cs="Courier New" w:hint="default"/>
+      </w:rPr>
+    </w:lvl>
+    <w:lvl w:ilvl="5" w:tplc="04090005" w:tentative="1">
+      <w:start w:val="1"/>
+      <w:numFmt w:val="bullet"/>
+      <w:lvlText w:val=""/>
+      <w:lvlJc w:val="left"/>
+      <w:pPr>
+        <w:ind w:left="4320" w:hanging="360"/>
+      </w:pPr>
+      <w:rPr>
+        <w:rFonts w:ascii="Wingdings" w:hAnsi="Wingdings" w:hint="default"/>
+      </w:rPr>
+    </w:lvl>
+    <w:lvl w:ilvl="6" w:tplc="04090001" w:tentative="1">
+      <w:start w:val="1"/>
+      <w:numFmt w:val="bullet"/>
+      <w:lvlText w:val=""/>
+      <w:lvlJc w:val="left"/>
+      <w:pPr>
+        <w:ind w:left="5040" w:hanging="360"/>
+      </w:pPr>
+      <w:rPr>
+        <w:rFonts w:ascii="Symbol" w:hAnsi="Symbol" w:hint="default"/>
+      </w:rPr>
+    </w:lvl>
+    <w:lvl w:ilvl="7" w:tplc="04090003" w:tentative="1">
+      <w:start w:val="1"/>
+      <w:numFmt w:val="bullet"/>
+      <w:lvlText w:val="o"/>
+      <w:lvlJc w:val="left"/>
+      <w:pPr>
+        <w:ind w:left="5760" w:hanging="360"/>
+      </w:pPr>
+      <w:rPr>
+        <w:rFonts w:ascii="Courier New" w:hAnsi="Courier New" w:cs="Courier New" w:hint="default"/>
+      </w:rPr>
+    </w:lvl>
+    <w:lvl w:ilvl="8" w:tplc="04090005" w:tentative="1">
+      <w:start w:val="1"/>
+      <w:numFmt w:val="bullet"/>
+      <w:lvlText w:val=""/>
+      <w:lvlJc w:val="left"/>
+      <w:pPr>
+        <w:ind w:left="6480" w:hanging="360"/>
+      </w:pPr>
+      <w:rPr>
+        <w:rFonts w:ascii="Wingdings" w:hAnsi="Wingdings" w:hint="default"/>
+      </w:rPr>
+    </w:lvl>
+  </w:abstractNum>
+  <w:abstractNum w:abstractNumId="2">
     <w:nsid w:val="18192081"/>
     <w:multiLevelType w:val="hybridMultilevel"/>
     <w:tmpl w:val="7BDE9B54"/>
@@ -59160,7 +59414,7 @@
       </w:rPr>
     </w:lvl>
   </w:abstractNum>
-  <w:abstractNum w:abstractNumId="2">
+  <w:abstractNum w:abstractNumId="3">
     <w:nsid w:val="1F0D600A"/>
     <w:multiLevelType w:val="hybridMultilevel"/>
     <w:tmpl w:val="771AC062"/>
@@ -59273,7 +59527,7 @@
       </w:rPr>
     </w:lvl>
   </w:abstractNum>
-  <w:abstractNum w:abstractNumId="3">
+  <w:abstractNum w:abstractNumId="4">
     <w:nsid w:val="218062C3"/>
     <w:multiLevelType w:val="hybridMultilevel"/>
     <w:tmpl w:val="FB5EE896"/>
@@ -59362,7 +59616,7 @@
       </w:pPr>
     </w:lvl>
   </w:abstractNum>
-  <w:abstractNum w:abstractNumId="4">
+  <w:abstractNum w:abstractNumId="5">
     <w:nsid w:val="27B758D8"/>
     <w:multiLevelType w:val="hybridMultilevel"/>
     <w:tmpl w:val="51383358"/>
@@ -59475,7 +59729,7 @@
       </w:rPr>
     </w:lvl>
   </w:abstractNum>
-  <w:abstractNum w:abstractNumId="5">
+  <w:abstractNum w:abstractNumId="6">
     <w:nsid w:val="2F35459F"/>
     <w:multiLevelType w:val="hybridMultilevel"/>
     <w:tmpl w:val="288E203C"/>
@@ -59587,7 +59841,7 @@
       </w:rPr>
     </w:lvl>
   </w:abstractNum>
-  <w:abstractNum w:abstractNumId="6">
+  <w:abstractNum w:abstractNumId="7">
     <w:nsid w:val="31CA4CDF"/>
     <w:multiLevelType w:val="hybridMultilevel"/>
     <w:tmpl w:val="A5B2158E"/>
@@ -59700,7 +59954,120 @@
       </w:rPr>
     </w:lvl>
   </w:abstractNum>
-  <w:abstractNum w:abstractNumId="7">
+  <w:abstractNum w:abstractNumId="8">
+    <w:nsid w:val="38541DDD"/>
+    <w:multiLevelType w:val="hybridMultilevel"/>
+    <w:tmpl w:val="CF0C857A"/>
+    <w:lvl w:ilvl="0" w:tplc="04090001">
+      <w:start w:val="1"/>
+      <w:numFmt w:val="bullet"/>
+      <w:lvlText w:val=""/>
+      <w:lvlJc w:val="left"/>
+      <w:pPr>
+        <w:ind w:left="720" w:hanging="360"/>
+      </w:pPr>
+      <w:rPr>
+        <w:rFonts w:ascii="Symbol" w:hAnsi="Symbol" w:hint="default"/>
+      </w:rPr>
+    </w:lvl>
+    <w:lvl w:ilvl="1" w:tplc="04090003" w:tentative="1">
+      <w:start w:val="1"/>
+      <w:numFmt w:val="bullet"/>
+      <w:lvlText w:val="o"/>
+      <w:lvlJc w:val="left"/>
+      <w:pPr>
+        <w:ind w:left="1440" w:hanging="360"/>
+      </w:pPr>
+      <w:rPr>
+        <w:rFonts w:ascii="Courier New" w:hAnsi="Courier New" w:cs="Courier New" w:hint="default"/>
+      </w:rPr>
+    </w:lvl>
+    <w:lvl w:ilvl="2" w:tplc="04090005" w:tentative="1">
+      <w:start w:val="1"/>
+      <w:numFmt w:val="bullet"/>
+      <w:lvlText w:val=""/>
+      <w:lvlJc w:val="left"/>
+      <w:pPr>
+        <w:ind w:left="2160" w:hanging="360"/>
+      </w:pPr>
+      <w:rPr>
+        <w:rFonts w:ascii="Wingdings" w:hAnsi="Wingdings" w:hint="default"/>
+      </w:rPr>
+    </w:lvl>
+    <w:lvl w:ilvl="3" w:tplc="04090001" w:tentative="1">
+      <w:start w:val="1"/>
+      <w:numFmt w:val="bullet"/>
+      <w:lvlText w:val=""/>
+      <w:lvlJc w:val="left"/>
+      <w:pPr>
+        <w:ind w:left="2880" w:hanging="360"/>
+      </w:pPr>
+      <w:rPr>
+        <w:rFonts w:ascii="Symbol" w:hAnsi="Symbol" w:hint="default"/>
+      </w:rPr>
+    </w:lvl>
+    <w:lvl w:ilvl="4" w:tplc="04090003" w:tentative="1">
+      <w:start w:val="1"/>
+      <w:numFmt w:val="bullet"/>
+      <w:lvlText w:val="o"/>
+      <w:lvlJc w:val="left"/>
+      <w:pPr>
+        <w:ind w:left="3600" w:hanging="360"/>
+      </w:pPr>
+      <w:rPr>
+        <w:rFonts w:ascii="Courier New" w:hAnsi="Courier New" w:cs="Courier New" w:hint="default"/>
+      </w:rPr>
+    </w:lvl>
+    <w:lvl w:ilvl="5" w:tplc="04090005" w:tentative="1">
+      <w:start w:val="1"/>
+      <w:numFmt w:val="bullet"/>
+      <w:lvlText w:val=""/>
+      <w:lvlJc w:val="left"/>
+      <w:pPr>
+        <w:ind w:left="4320" w:hanging="360"/>
+      </w:pPr>
+      <w:rPr>
+        <w:rFonts w:ascii="Wingdings" w:hAnsi="Wingdings" w:hint="default"/>
+      </w:rPr>
+    </w:lvl>
+    <w:lvl w:ilvl="6" w:tplc="04090001" w:tentative="1">
+      <w:start w:val="1"/>
+      <w:numFmt w:val="bullet"/>
+      <w:lvlText w:val=""/>
+      <w:lvlJc w:val="left"/>
+      <w:pPr>
+        <w:ind w:left="5040" w:hanging="360"/>
+      </w:pPr>
+      <w:rPr>
+        <w:rFonts w:ascii="Symbol" w:hAnsi="Symbol" w:hint="default"/>
+      </w:rPr>
+    </w:lvl>
+    <w:lvl w:ilvl="7" w:tplc="04090003" w:tentative="1">
+      <w:start w:val="1"/>
+      <w:numFmt w:val="bullet"/>
+      <w:lvlText w:val="o"/>
+      <w:lvlJc w:val="left"/>
+      <w:pPr>
+        <w:ind w:left="5760" w:hanging="360"/>
+      </w:pPr>
+      <w:rPr>
+        <w:rFonts w:ascii="Courier New" w:hAnsi="Courier New" w:cs="Courier New" w:hint="default"/>
+      </w:rPr>
+    </w:lvl>
+    <w:lvl w:ilvl="8" w:tplc="04090005" w:tentative="1">
+      <w:start w:val="1"/>
+      <w:numFmt w:val="bullet"/>
+      <w:lvlText w:val=""/>
+      <w:lvlJc w:val="left"/>
+      <w:pPr>
+        <w:ind w:left="6480" w:hanging="360"/>
+      </w:pPr>
+      <w:rPr>
+        <w:rFonts w:ascii="Wingdings" w:hAnsi="Wingdings" w:hint="default"/>
+      </w:rPr>
+    </w:lvl>
+  </w:abstractNum>
+  <w:abstractNum w:abstractNumId="9">
     <w:nsid w:val="46FA177C"/>
     <w:multiLevelType w:val="hybridMultilevel"/>
     <w:tmpl w:val="6F10397C"/>
@@ -59813,7 +60180,7 @@
       </w:rPr>
     </w:lvl>
   </w:abstractNum>
-  <w:abstractNum w:abstractNumId="8">
+  <w:abstractNum w:abstractNumId="10">
     <w:nsid w:val="4B6F3083"/>
     <w:multiLevelType w:val="hybridMultilevel"/>
     <w:tmpl w:val="B4663F7E"/>
@@ -59899,7 +60266,7 @@
       </w:pPr>
     </w:lvl>
   </w:abstractNum>
-  <w:abstractNum w:abstractNumId="9">
+  <w:abstractNum w:abstractNumId="11">
     <w:nsid w:val="51BB3DA0"/>
     <w:multiLevelType w:val="hybridMultilevel"/>
     <w:tmpl w:val="DC52C2F2"/>
@@ -60012,7 +60379,7 @@
       </w:rPr>
     </w:lvl>
   </w:abstractNum>
-  <w:abstractNum w:abstractNumId="10">
+  <w:abstractNum w:abstractNumId="12">
     <w:nsid w:val="549C3269"/>
     <w:multiLevelType w:val="hybridMultilevel"/>
     <w:tmpl w:val="663EBCC2"/>
@@ -60125,7 +60492,7 @@
       </w:rPr>
     </w:lvl>
   </w:abstractNum>
-  <w:abstractNum w:abstractNumId="11">
+  <w:abstractNum w:abstractNumId="13">
     <w:nsid w:val="54EF1612"/>
     <w:multiLevelType w:val="hybridMultilevel"/>
     <w:tmpl w:val="ABFA214A"/>
@@ -60238,7 +60605,120 @@
       </w:rPr>
     </w:lvl>
   </w:abstractNum>
-  <w:abstractNum w:abstractNumId="12">
+  <w:abstractNum w:abstractNumId="14">
+    <w:nsid w:val="55B42226"/>
+    <w:multiLevelType w:val="hybridMultilevel"/>
+    <w:tmpl w:val="8F78972A"/>
+    <w:lvl w:ilvl="0" w:tplc="04090003">
+      <w:start w:val="1"/>
+      <w:numFmt w:val="bullet"/>
+      <w:lvlText w:val="o"/>
+      <w:lvlJc w:val="left"/>
+      <w:pPr>
+        <w:ind w:left="720" w:hanging="360"/>
+      </w:pPr>
+      <w:rPr>
+        <w:rFonts w:ascii="Courier New" w:hAnsi="Courier New" w:cs="Courier New" w:hint="default"/>
+      </w:rPr>
+    </w:lvl>
+    <w:lvl w:ilvl="1" w:tplc="04090003" w:tentative="1">
+      <w:start w:val="1"/>
+      <w:numFmt w:val="bullet"/>
+      <w:lvlText w:val="o"/>
+      <w:lvlJc w:val="left"/>
+      <w:pPr>
+        <w:ind w:left="1440" w:hanging="360"/>
+      </w:pPr>
+      <w:rPr>
+        <w:rFonts w:ascii="Courier New" w:hAnsi="Courier New" w:cs="Courier New" w:hint="default"/>
+      </w:rPr>
+    </w:lvl>
+    <w:lvl w:ilvl="2" w:tplc="04090005" w:tentative="1">
+      <w:start w:val="1"/>
+      <w:numFmt w:val="bullet"/>
+      <w:lvlText w:val=""/>
+      <w:lvlJc w:val="left"/>
+      <w:pPr>
+        <w:ind w:left="2160" w:hanging="360"/>
+      </w:pPr>
+      <w:rPr>
+        <w:rFonts w:ascii="Wingdings" w:hAnsi="Wingdings" w:hint="default"/>
+      </w:rPr>
+    </w:lvl>
+    <w:lvl w:ilvl="3" w:tplc="04090001" w:tentative="1">
+      <w:start w:val="1"/>
+      <w:numFmt w:val="bullet"/>
+      <w:lvlText w:val=""/>
+      <w:lvlJc w:val="left"/>
+      <w:pPr>
+        <w:ind w:left="2880" w:hanging="360"/>
+      </w:pPr>
+      <w:rPr>
+        <w:rFonts w:ascii="Symbol" w:hAnsi="Symbol" w:hint="default"/>
+      </w:rPr>
+    </w:lvl>
+    <w:lvl w:ilvl="4" w:tplc="04090003" w:tentative="1">
+      <w:start w:val="1"/>
+      <w:numFmt w:val="bullet"/>
+      <w:lvlText w:val="o"/>
+      <w:lvlJc w:val="left"/>
+      <w:pPr>
+        <w:ind w:left="3600" w:hanging="360"/>
+      </w:pPr>
+      <w:rPr>
+        <w:rFonts w:ascii="Courier New" w:hAnsi="Courier New" w:cs="Courier New" w:hint="default"/>
+      </w:rPr>
+    </w:lvl>
+    <w:lvl w:ilvl="5" w:tplc="04090005" w:tentative="1">
+      <w:start w:val="1"/>
+      <w:numFmt w:val="bullet"/>
+      <w:lvlText w:val=""/>
+      <w:lvlJc w:val="left"/>
+      <w:pPr>
+        <w:ind w:left="4320" w:hanging="360"/>
+      </w:pPr>
+      <w:rPr>
+        <w:rFonts w:ascii="Wingdings" w:hAnsi="Wingdings" w:hint="default"/>
+      </w:rPr>
+    </w:lvl>
+    <w:lvl w:ilvl="6" w:tplc="04090001" w:tentative="1">
+      <w:start w:val="1"/>
+      <w:numFmt w:val="bullet"/>
+      <w:lvlText w:val=""/>
+      <w:lvlJc w:val="left"/>
+      <w:pPr>
+        <w:ind w:left="5040" w:hanging="360"/>
+      </w:pPr>
+      <w:rPr>
+        <w:rFonts w:ascii="Symbol" w:hAnsi="Symbol" w:hint="default"/>
+      </w:rPr>
+    </w:lvl>
+    <w:lvl w:ilvl="7" w:tplc="04090003" w:tentative="1">
+      <w:start w:val="1"/>
+      <w:numFmt w:val="bullet"/>
+      <w:lvlText w:val="o"/>
+      <w:lvlJc w:val="left"/>
+      <w:pPr>
+        <w:ind w:left="5760" w:hanging="360"/>
+      </w:pPr>
+      <w:rPr>
+        <w:rFonts w:ascii="Courier New" w:hAnsi="Courier New" w:cs="Courier New" w:hint="default"/>
+      </w:rPr>
+    </w:lvl>
+    <w:lvl w:ilvl="8" w:tplc="04090005" w:tentative="1">
+      <w:start w:val="1"/>
+      <w:numFmt w:val="bullet"/>
+      <w:lvlText w:val=""/>
+      <w:lvlJc w:val="left"/>
+      <w:pPr>
+        <w:ind w:left="6480" w:hanging="360"/>
+      </w:pPr>
+      <w:rPr>
+        <w:rFonts w:ascii="Wingdings" w:hAnsi="Wingdings" w:hint="default"/>
+      </w:rPr>
+    </w:lvl>
+  </w:abstractNum>
+  <w:abstractNum w:abstractNumId="15">
     <w:nsid w:val="58062787"/>
     <w:multiLevelType w:val="hybridMultilevel"/>
     <w:tmpl w:val="0FB60338"/>
@@ -60351,7 +60831,7 @@
       </w:rPr>
     </w:lvl>
   </w:abstractNum>
-  <w:abstractNum w:abstractNumId="13">
+  <w:abstractNum w:abstractNumId="16">
     <w:nsid w:val="5BDC4F6C"/>
     <w:multiLevelType w:val="hybridMultilevel"/>
     <w:tmpl w:val="4FFCD1EC"/>
@@ -60464,7 +60944,7 @@
       </w:rPr>
     </w:lvl>
   </w:abstractNum>
-  <w:abstractNum w:abstractNumId="14">
+  <w:abstractNum w:abstractNumId="17">
     <w:nsid w:val="62482442"/>
     <w:multiLevelType w:val="hybridMultilevel"/>
     <w:tmpl w:val="7DD24358"/>
@@ -60577,7 +61057,7 @@
       </w:rPr>
     </w:lvl>
   </w:abstractNum>
-  <w:abstractNum w:abstractNumId="15">
+  <w:abstractNum w:abstractNumId="18">
     <w:nsid w:val="639E6A87"/>
     <w:multiLevelType w:val="hybridMultilevel"/>
     <w:tmpl w:val="DB085058"/>
@@ -60690,7 +61170,7 @@
       </w:rPr>
     </w:lvl>
   </w:abstractNum>
-  <w:abstractNum w:abstractNumId="16">
+  <w:abstractNum w:abstractNumId="19">
     <w:nsid w:val="64C23839"/>
     <w:multiLevelType w:val="hybridMultilevel"/>
     <w:tmpl w:val="2EA83D24"/>
@@ -60802,7 +61282,7 @@
       </w:rPr>
     </w:lvl>
   </w:abstractNum>
-  <w:abstractNum w:abstractNumId="17">
+  <w:abstractNum w:abstractNumId="20">
     <w:nsid w:val="697E5FF6"/>
     <w:multiLevelType w:val="hybridMultilevel"/>
     <w:tmpl w:val="4F54DCCA"/>
@@ -60915,7 +61395,7 @@
       </w:rPr>
     </w:lvl>
   </w:abstractNum>
-  <w:abstractNum w:abstractNumId="18">
+  <w:abstractNum w:abstractNumId="21">
     <w:nsid w:val="70FE0F8A"/>
     <w:multiLevelType w:val="hybridMultilevel"/>
     <w:tmpl w:val="C4AA31E8"/>
@@ -61028,7 +61508,7 @@
       </w:rPr>
     </w:lvl>
   </w:abstractNum>
-  <w:abstractNum w:abstractNumId="19">
+  <w:abstractNum w:abstractNumId="22">
     <w:nsid w:val="770841B3"/>
     <w:multiLevelType w:val="hybridMultilevel"/>
     <w:tmpl w:val="4BBCCF6A"/>
@@ -61141,7 +61621,7 @@
       </w:rPr>
     </w:lvl>
   </w:abstractNum>
-  <w:abstractNum w:abstractNumId="20">
+  <w:abstractNum w:abstractNumId="23">
     <w:nsid w:val="78C57833"/>
     <w:multiLevelType w:val="hybridMultilevel"/>
     <w:tmpl w:val="05D03D40"/>
@@ -61254,7 +61734,7 @@
       </w:rPr>
     </w:lvl>
   </w:abstractNum>
-  <w:abstractNum w:abstractNumId="21">
+  <w:abstractNum w:abstractNumId="24">
     <w:nsid w:val="7D613D19"/>
     <w:multiLevelType w:val="hybridMultilevel"/>
     <w:tmpl w:val="64DE30D0"/>
@@ -61368,70 +61848,79 @@
     </w:lvl>
   </w:abstractNum>
   <w:num w:numId="1">
+    <w:abstractNumId w:val="4"/>
+  </w:num>
+  <w:num w:numId="2">
+    <w:abstractNumId w:val="22"/>
+  </w:num>
+  <w:num w:numId="3">
+    <w:abstractNumId w:val="10"/>
+  </w:num>
+  <w:num w:numId="4">
+    <w:abstractNumId w:val="19"/>
+  </w:num>
+  <w:num w:numId="5">
+    <w:abstractNumId w:val="6"/>
+  </w:num>
+  <w:num w:numId="6">
+    <w:abstractNumId w:val="5"/>
+  </w:num>
+  <w:num w:numId="7">
+    <w:abstractNumId w:val="24"/>
+  </w:num>
+  <w:num w:numId="8">
+    <w:abstractNumId w:val="2"/>
+  </w:num>
+  <w:num w:numId="9">
+    <w:abstractNumId w:val="12"/>
+  </w:num>
+  <w:num w:numId="10">
+    <w:abstractNumId w:val="23"/>
+  </w:num>
+  <w:num w:numId="11">
+    <w:abstractNumId w:val="7"/>
+  </w:num>
+  <w:num w:numId="12">
+    <w:abstractNumId w:val="20"/>
+  </w:num>
+  <w:num w:numId="13">
+    <w:abstractNumId w:val="21"/>
+  </w:num>
+  <w:num w:numId="14">
+    <w:abstractNumId w:val="16"/>
+  </w:num>
+  <w:num w:numId="15">
+    <w:abstractNumId w:val="13"/>
+  </w:num>
+  <w:num w:numId="16">
+    <w:abstractNumId w:val="15"/>
+  </w:num>
+  <w:num w:numId="17">
+    <w:abstractNumId w:val="11"/>
+  </w:num>
+  <w:num w:numId="18">
+    <w:abstractNumId w:val="18"/>
+  </w:num>
+  <w:num w:numId="19">
     <w:abstractNumId w:val="3"/>
   </w:num>
-  <w:num w:numId="2">
-    <w:abstractNumId w:val="19"/>
-  </w:num>
-  <w:num w:numId="3">
-    <w:abstractNumId w:val="8"/>
-  </w:num>
-  <w:num w:numId="4">
-    <w:abstractNumId w:val="16"/>
-  </w:num>
-  <w:num w:numId="5">
-    <w:abstractNumId w:val="5"/>
-  </w:num>
-  <w:num w:numId="6">
-    <w:abstractNumId w:val="4"/>
-  </w:num>
-  <w:num w:numId="7">
-    <w:abstractNumId w:val="21"/>
-  </w:num>
-  <w:num w:numId="8">
-    <w:abstractNumId w:val="1"/>
-  </w:num>
-  <w:num w:numId="9">
-    <w:abstractNumId w:val="10"/>
-  </w:num>
-  <w:num w:numId="10">
-    <w:abstractNumId w:val="20"/>
-  </w:num>
-  <w:num w:numId="11">
-    <w:abstractNumId w:val="6"/>
-  </w:num>
-  <w:num w:numId="12">
+  <w:num w:numId="20">
     <w:abstractNumId w:val="17"/>
   </w:num>
-  <w:num w:numId="13">
-    <w:abstractNumId w:val="18"/>
-  </w:num>
-  <w:num w:numId="14">
-    <w:abstractNumId w:val="13"/>
-  </w:num>
-  <w:num w:numId="15">
-    <w:abstractNumId w:val="11"/>
-  </w:num>
-  <w:num w:numId="16">
-    <w:abstractNumId w:val="12"/>
-  </w:num>
-  <w:num w:numId="17">
+  <w:num w:numId="21">
     <w:abstractNumId w:val="9"/>
-  </w:num>
-  <w:num w:numId="18">
-    <w:abstractNumId w:val="15"/>
-  </w:num>
-  <w:num w:numId="19">
-    <w:abstractNumId w:val="2"/>
-  </w:num>
-  <w:num w:numId="20">
-    <w:abstractNumId w:val="14"/>
-  </w:num>
-  <w:num w:numId="21">
-    <w:abstractNumId w:val="7"/>
   </w:num>
   <w:num w:numId="22">
     <w:abstractNumId w:val="0"/>
+  </w:num>
+  <w:num w:numId="23">
+    <w:abstractNumId w:val="14"/>
+  </w:num>
+  <w:num w:numId="24">
+    <w:abstractNumId w:val="1"/>
+  </w:num>
+  <w:num w:numId="25">
+    <w:abstractNumId w:val="8"/>
   </w:num>
 </w:numbering>
 </file>
@@ -62477,7 +62966,7 @@
 </file>
 
 <file path=customXml/itemProps1.xml><?xml version="1.0" encoding="utf-8"?>
-<ds:datastoreItem xmlns:ds="http://schemas.openxmlformats.org/officeDocument/2006/customXml" ds:itemID="{6823D616-11A2-0E4F-AA21-A120879E42CE}">
+<ds:datastoreItem xmlns:ds="http://schemas.openxmlformats.org/officeDocument/2006/customXml" ds:itemID="{85E2E11B-CBC2-A240-8E22-85A951B9ED2E}">
   <ds:schemaRefs>
     <ds:schemaRef ds:uri="http://schemas.openxmlformats.org/officeDocument/2006/bibliography"/>
   </ds:schemaRefs>

</xml_diff>

<commit_message>
AO updated using shoreline access weights based on roads, slope, and MPA or no fishing areas
</commit_message>
<xml_diff>
--- a/region2017/reports/documents/documentation&results.docx
+++ b/region2017/reports/documents/documentation&results.docx
@@ -23745,6 +23745,7 @@
         <w:t xml:space="preserve">The trend was calculated as the combined change in the resource and coastal access over the past 5 years 2010-2015. The data for the change in shoreline access points comes from the Office of Planning. </w:t>
       </w:r>
     </w:p>
+    <w:p/>
     <w:p>
       <w:pPr>
         <w:rPr>
@@ -23784,20 +23785,42 @@
       <w:r>
         <w:rPr>
           <w:rFonts w:eastAsia="Times New Roman"/>
-          <w:color w:val="222222"/>
-          <w:shd w:val="clear" w:color="auto" w:fill="FFFFFF"/>
-        </w:rPr>
-        <w:t>Fish Biomass:</w:t>
+        </w:rPr>
+        <w:t xml:space="preserve">Access: modified from </w:t>
+      </w:r>
+      <w:r>
+        <w:rPr>
+          <w:rFonts w:eastAsia="Times New Roman"/>
+        </w:rPr>
+        <w:t>Lecky 2017 Cumulative</w:t>
       </w:r>
       <w:bookmarkStart w:id="5" w:name="_GoBack"/>
       <w:bookmarkEnd w:id="5"/>
+      <w:r>
+        <w:rPr>
+          <w:rFonts w:eastAsia="Times New Roman"/>
+        </w:rPr>
+        <w:t xml:space="preserve"> Impact Mapping</w:t>
+      </w:r>
+    </w:p>
+    <w:p>
+      <w:pPr>
+        <w:pStyle w:val="ListParagraph"/>
+        <w:numPr>
+          <w:ilvl w:val="0"/>
+          <w:numId w:val="25"/>
+        </w:numPr>
+        <w:rPr>
+          <w:rFonts w:eastAsia="Times New Roman"/>
+        </w:rPr>
+      </w:pPr>
       <w:r>
         <w:rPr>
           <w:rFonts w:eastAsia="Times New Roman"/>
           <w:color w:val="222222"/>
           <w:shd w:val="clear" w:color="auto" w:fill="FFFFFF"/>
         </w:rPr>
-        <w:t xml:space="preserve"> </w:t>
+        <w:t xml:space="preserve">Fish Biomass: </w:t>
       </w:r>
       <w:r>
         <w:rPr>
@@ -23975,6 +23998,7 @@
         </w:numPr>
       </w:pPr>
       <w:r>
+        <w:lastRenderedPageBreak/>
         <w:t>Catch and effort data</w:t>
       </w:r>
     </w:p>
@@ -23987,7 +24011,6 @@
         </w:numPr>
       </w:pPr>
       <w:r>
-        <w:lastRenderedPageBreak/>
         <w:t>Beach access locations are managed by counties and it is unknown how often the data are updated.</w:t>
       </w:r>
     </w:p>
@@ -24812,14 +24835,14 @@
         <w:t xml:space="preserve"> that provide essential freshwater and protect key biodiversity)</w:t>
       </w:r>
       <w:r>
-        <w:t>. Environmental protection data comes from the Aloha+ dashboard on marine managed areas</w:t>
-      </w:r>
-      <w:r>
-        <w:t xml:space="preserve"> </w:t>
+        <w:t xml:space="preserve">. </w:t>
       </w:r>
       <w:r>
         <w:lastRenderedPageBreak/>
-        <w:t>(DLNR Division of Aquatic Resources) and DLNR Division of Forestry and Wildlife.</w:t>
+        <w:t>Environmental protection data comes from the Aloha+ dashboard on marine managed areas</w:t>
+      </w:r>
+      <w:r>
+        <w:t xml:space="preserve"> (DLNR Division of Aquatic Resources) and DLNR Division of Forestry and Wildlife.</w:t>
       </w:r>
       <w:r>
         <w:t xml:space="preserve"> </w:t>
@@ -62966,7 +62989,7 @@
 </file>
 
 <file path=customXml/itemProps1.xml><?xml version="1.0" encoding="utf-8"?>
-<ds:datastoreItem xmlns:ds="http://schemas.openxmlformats.org/officeDocument/2006/customXml" ds:itemID="{85E2E11B-CBC2-A240-8E22-85A951B9ED2E}">
+<ds:datastoreItem xmlns:ds="http://schemas.openxmlformats.org/officeDocument/2006/customXml" ds:itemID="{099EA972-2935-5A49-84F0-14B87C5B16B2}">
   <ds:schemaRefs>
     <ds:schemaRef ds:uri="http://schemas.openxmlformats.org/officeDocument/2006/bibliography"/>
   </ds:schemaRefs>

</xml_diff>